<commit_message>
Answer to second question in docx.
</commit_message>
<xml_diff>
--- a/w6_dynamic_programming/W6 - DP.docx
+++ b/w6_dynamic_programming/W6 - DP.docx
@@ -71,7 +71,45 @@
         <w:t xml:space="preserve">In your own words, explain what Dynamic Programming is and why it is such an important algorithm design technique. </w:t>
       </w:r>
     </w:p>
-    <w:p/>
+    <w:p>
+      <w:pPr>
+        <w:pStyle w:val="ListParagraph"/>
+        <w:numPr>
+          <w:ilvl w:val="0"/>
+          <w:numId w:val="2"/>
+        </w:numPr>
+      </w:pPr>
+      <w:r>
+        <w:t xml:space="preserve">Dynamic programming is </w:t>
+      </w:r>
+      <w:proofErr w:type="gramStart"/>
+      <w:r>
+        <w:t>a</w:t>
+      </w:r>
+      <w:proofErr w:type="gramEnd"/>
+      <w:r>
+        <w:t xml:space="preserve"> algorithm that minimize an issue until it is no longer needed to solve. Recursion function repeats recursive calls, however, with dynamic programming the number of recursive can even be optimized by </w:t>
+      </w:r>
+      <w:proofErr w:type="spellStart"/>
+      <w:r>
+        <w:t>stroing</w:t>
+      </w:r>
+      <w:proofErr w:type="spellEnd"/>
+      <w:r>
+        <w:t xml:space="preserve"> or keep track of node already visited. </w:t>
+      </w:r>
+      <w:r>
+        <w:t xml:space="preserve">In </w:t>
+      </w:r>
+      <w:proofErr w:type="spellStart"/>
+      <w:r>
+        <w:t>fibanacci</w:t>
+      </w:r>
+      <w:proofErr w:type="spellEnd"/>
+      <w:r>
+        <w:t xml:space="preserve"> Series, it computes the same number such as n-1 &amp; n-2, which can be optimized. Dynamic programming is important because it can help reduce time complexities.</w:t>
+      </w:r>
+    </w:p>
     <w:p>
       <w:pPr>
         <w:pStyle w:val="ListParagraph"/>
@@ -1224,8 +1262,123 @@
       </w:pPr>
     </w:lvl>
   </w:abstractNum>
+  <w:abstractNum w:abstractNumId="1" w15:restartNumberingAfterBreak="0">
+    <w:nsid w:val="6D367504"/>
+    <w:multiLevelType w:val="hybridMultilevel"/>
+    <w:tmpl w:val="6CA80152"/>
+    <w:lvl w:ilvl="0" w:tplc="B9966232">
+      <w:numFmt w:val="bullet"/>
+      <w:lvlText w:val="-"/>
+      <w:lvlJc w:val="left"/>
+      <w:pPr>
+        <w:ind w:left="1080" w:hanging="360"/>
+      </w:pPr>
+      <w:rPr>
+        <w:rFonts w:ascii="Calibri" w:eastAsiaTheme="minorHAnsi" w:hAnsi="Calibri" w:cs="Calibri" w:hint="default"/>
+      </w:rPr>
+    </w:lvl>
+    <w:lvl w:ilvl="1" w:tplc="04090003" w:tentative="1">
+      <w:start w:val="1"/>
+      <w:numFmt w:val="bullet"/>
+      <w:lvlText w:val="o"/>
+      <w:lvlJc w:val="left"/>
+      <w:pPr>
+        <w:ind w:left="1800" w:hanging="360"/>
+      </w:pPr>
+      <w:rPr>
+        <w:rFonts w:ascii="Courier New" w:hAnsi="Courier New" w:cs="Courier New" w:hint="default"/>
+      </w:rPr>
+    </w:lvl>
+    <w:lvl w:ilvl="2" w:tplc="04090005" w:tentative="1">
+      <w:start w:val="1"/>
+      <w:numFmt w:val="bullet"/>
+      <w:lvlText w:val=""/>
+      <w:lvlJc w:val="left"/>
+      <w:pPr>
+        <w:ind w:left="2520" w:hanging="360"/>
+      </w:pPr>
+      <w:rPr>
+        <w:rFonts w:ascii="Wingdings" w:hAnsi="Wingdings" w:hint="default"/>
+      </w:rPr>
+    </w:lvl>
+    <w:lvl w:ilvl="3" w:tplc="04090001" w:tentative="1">
+      <w:start w:val="1"/>
+      <w:numFmt w:val="bullet"/>
+      <w:lvlText w:val=""/>
+      <w:lvlJc w:val="left"/>
+      <w:pPr>
+        <w:ind w:left="3240" w:hanging="360"/>
+      </w:pPr>
+      <w:rPr>
+        <w:rFonts w:ascii="Symbol" w:hAnsi="Symbol" w:hint="default"/>
+      </w:rPr>
+    </w:lvl>
+    <w:lvl w:ilvl="4" w:tplc="04090003" w:tentative="1">
+      <w:start w:val="1"/>
+      <w:numFmt w:val="bullet"/>
+      <w:lvlText w:val="o"/>
+      <w:lvlJc w:val="left"/>
+      <w:pPr>
+        <w:ind w:left="3960" w:hanging="360"/>
+      </w:pPr>
+      <w:rPr>
+        <w:rFonts w:ascii="Courier New" w:hAnsi="Courier New" w:cs="Courier New" w:hint="default"/>
+      </w:rPr>
+    </w:lvl>
+    <w:lvl w:ilvl="5" w:tplc="04090005" w:tentative="1">
+      <w:start w:val="1"/>
+      <w:numFmt w:val="bullet"/>
+      <w:lvlText w:val=""/>
+      <w:lvlJc w:val="left"/>
+      <w:pPr>
+        <w:ind w:left="4680" w:hanging="360"/>
+      </w:pPr>
+      <w:rPr>
+        <w:rFonts w:ascii="Wingdings" w:hAnsi="Wingdings" w:hint="default"/>
+      </w:rPr>
+    </w:lvl>
+    <w:lvl w:ilvl="6" w:tplc="04090001" w:tentative="1">
+      <w:start w:val="1"/>
+      <w:numFmt w:val="bullet"/>
+      <w:lvlText w:val=""/>
+      <w:lvlJc w:val="left"/>
+      <w:pPr>
+        <w:ind w:left="5400" w:hanging="360"/>
+      </w:pPr>
+      <w:rPr>
+        <w:rFonts w:ascii="Symbol" w:hAnsi="Symbol" w:hint="default"/>
+      </w:rPr>
+    </w:lvl>
+    <w:lvl w:ilvl="7" w:tplc="04090003" w:tentative="1">
+      <w:start w:val="1"/>
+      <w:numFmt w:val="bullet"/>
+      <w:lvlText w:val="o"/>
+      <w:lvlJc w:val="left"/>
+      <w:pPr>
+        <w:ind w:left="6120" w:hanging="360"/>
+      </w:pPr>
+      <w:rPr>
+        <w:rFonts w:ascii="Courier New" w:hAnsi="Courier New" w:cs="Courier New" w:hint="default"/>
+      </w:rPr>
+    </w:lvl>
+    <w:lvl w:ilvl="8" w:tplc="04090005" w:tentative="1">
+      <w:start w:val="1"/>
+      <w:numFmt w:val="bullet"/>
+      <w:lvlText w:val=""/>
+      <w:lvlJc w:val="left"/>
+      <w:pPr>
+        <w:ind w:left="6840" w:hanging="360"/>
+      </w:pPr>
+      <w:rPr>
+        <w:rFonts w:ascii="Wingdings" w:hAnsi="Wingdings" w:hint="default"/>
+      </w:rPr>
+    </w:lvl>
+  </w:abstractNum>
   <w:num w:numId="1">
     <w:abstractNumId w:val="0"/>
+  </w:num>
+  <w:num w:numId="2">
+    <w:abstractNumId w:val="1"/>
   </w:num>
 </w:numbering>
 </file>

</xml_diff>